<commit_message>
Added more GUI stuff
</commit_message>
<xml_diff>
--- a/External/Documentation/Group 2 -Requirements Specification.docx
+++ b/External/Documentation/Group 2 -Requirements Specification.docx
@@ -3068,7 +3068,21 @@
         <w:rPr>
           <w:lang w:val="en-GB"/>
         </w:rPr>
-        <w:t xml:space="preserve">Th goals which we are envisioning for this project include modifying Unity’s VR system to suit our game e.g., holding and picking up things. Our deliverables for this project include an initial project proposal, a requirements specification, a mid-point presentation ending with a final software presentation, Report, Application and evidence of communication. </w:t>
+        <w:t xml:space="preserve">Th goals which we are envisioning for this project include modifying Unity’s VR system to suit our game e.g., holding and picking up things. Our deliverables for this project include an initial project proposal, a requirements specification, a mid-point presentation ending with a final software presentation, Report, </w:t>
+      </w:r>
+      <w:proofErr w:type="gramStart"/>
+      <w:r>
+        <w:rPr>
+          <w:lang w:val="en-GB"/>
+        </w:rPr>
+        <w:t>Application</w:t>
+      </w:r>
+      <w:proofErr w:type="gramEnd"/>
+      <w:r>
+        <w:rPr>
+          <w:lang w:val="en-GB"/>
+        </w:rPr>
+        <w:t xml:space="preserve"> and evidence of communication. </w:t>
       </w:r>
     </w:p>
     <w:p>
@@ -3789,8 +3803,13 @@
         <w:t xml:space="preserve"> menu when the </w:t>
       </w:r>
       <w:r>
-        <w:t>game is started up</w:t>
-      </w:r>
+        <w:t xml:space="preserve">game is started </w:t>
+      </w:r>
+      <w:proofErr w:type="gramStart"/>
+      <w:r>
+        <w:t>up</w:t>
+      </w:r>
+      <w:proofErr w:type="gramEnd"/>
     </w:p>
     <w:p>
       <w:pPr>
@@ -4087,14 +4106,28 @@
         <w:rPr>
           <w:lang w:val="en-IE"/>
         </w:rPr>
-        <w:t xml:space="preserve"> 2 </w:t>
+        <w:t xml:space="preserve"> </w:t>
+      </w:r>
+      <w:proofErr w:type="gramStart"/>
+      <w:r>
+        <w:rPr>
+          <w:lang w:val="en-IE"/>
+        </w:rPr>
+        <w:t xml:space="preserve">2 </w:t>
       </w:r>
       <w:bookmarkEnd w:id="9"/>
       <w:r>
         <w:rPr>
           <w:lang w:val="en-IE"/>
         </w:rPr>
-        <w:t xml:space="preserve">: </w:t>
+        <w:t>:</w:t>
+      </w:r>
+      <w:proofErr w:type="gramEnd"/>
+      <w:r>
+        <w:rPr>
+          <w:lang w:val="en-IE"/>
+        </w:rPr>
+        <w:t xml:space="preserve"> </w:t>
       </w:r>
       <w:r>
         <w:rPr>
@@ -4217,7 +4250,15 @@
         <w:ind w:left="933" w:hanging="357"/>
       </w:pPr>
       <w:r>
-        <w:t xml:space="preserve">A1 : </w:t>
+        <w:t>A</w:t>
+      </w:r>
+      <w:proofErr w:type="gramStart"/>
+      <w:r>
+        <w:t>1 :</w:t>
+      </w:r>
+      <w:proofErr w:type="gramEnd"/>
+      <w:r>
+        <w:t xml:space="preserve"> </w:t>
       </w:r>
       <w:r>
         <w:t>Player chooses new game</w:t>
@@ -4275,8 +4316,13 @@
         <w:ind w:left="1296"/>
       </w:pPr>
       <w:r>
-        <w:t>The use case continues at position 3 of the main flow</w:t>
-      </w:r>
+        <w:t xml:space="preserve">The use case continues at position 3 of the main </w:t>
+      </w:r>
+      <w:proofErr w:type="gramStart"/>
+      <w:r>
+        <w:t>flow</w:t>
+      </w:r>
+      <w:proofErr w:type="gramEnd"/>
     </w:p>
     <w:p>
       <w:pPr>
@@ -4312,7 +4358,15 @@
         <w:ind w:left="933" w:hanging="357"/>
       </w:pPr>
       <w:r>
-        <w:t xml:space="preserve">E1 : </w:t>
+        <w:t>E</w:t>
+      </w:r>
+      <w:proofErr w:type="gramStart"/>
+      <w:r>
+        <w:t>1 :</w:t>
+      </w:r>
+      <w:proofErr w:type="gramEnd"/>
+      <w:r>
+        <w:t xml:space="preserve"> </w:t>
       </w:r>
       <w:r>
         <w:t>Incompatible drivers for devices</w:t>
@@ -4415,8 +4469,13 @@
       </w:pPr>
       <w:r>
         <w:lastRenderedPageBreak/>
-        <w:t>The system goes into a wait state</w:t>
-      </w:r>
+        <w:t xml:space="preserve">The system goes into a wait </w:t>
+      </w:r>
+      <w:proofErr w:type="gramStart"/>
+      <w:r>
+        <w:t>state</w:t>
+      </w:r>
+      <w:proofErr w:type="gramEnd"/>
     </w:p>
     <w:p>
       <w:pPr>
@@ -4610,9 +4669,17 @@
         <w:rPr>
           <w:lang w:val="en-GB"/>
         </w:rPr>
-        <w:t>Recover requirement</w:t>
+        <w:t xml:space="preserve">Recover </w:t>
+      </w:r>
+      <w:proofErr w:type="gramStart"/>
+      <w:r>
+        <w:rPr>
+          <w:lang w:val="en-GB"/>
+        </w:rPr>
+        <w:t>requirement</w:t>
       </w:r>
       <w:bookmarkEnd w:id="13"/>
+      <w:proofErr w:type="gramEnd"/>
     </w:p>
     <w:p>
       <w:pPr>
@@ -4945,7 +5012,21 @@
         <w:rPr>
           <w:lang w:val="en-GB"/>
         </w:rPr>
-        <w:t>, they should be able to access it at all times.</w:t>
+        <w:t xml:space="preserve">, they should be able to </w:t>
+      </w:r>
+      <w:proofErr w:type="gramStart"/>
+      <w:r>
+        <w:rPr>
+          <w:lang w:val="en-GB"/>
+        </w:rPr>
+        <w:t>access it at all times</w:t>
+      </w:r>
+      <w:proofErr w:type="gramEnd"/>
+      <w:r>
+        <w:rPr>
+          <w:lang w:val="en-GB"/>
+        </w:rPr>
+        <w:t>.</w:t>
       </w:r>
     </w:p>
     <w:p>
@@ -4976,19 +5057,8 @@
     </w:p>
     <w:p>
       <w:r>
-        <w:t xml:space="preserve">Include </w:t>
-      </w:r>
-      <w:r>
-        <w:t>mock-ups</w:t>
-      </w:r>
-      <w:r>
-        <w:t xml:space="preserve"> of the key pages or stages of the system. Explain how they are linked. Explain how you addressed above requirements in the design.</w:t>
-      </w:r>
-      <w:r>
-        <w:t xml:space="preserve"> It is important that the mock-ups are in line with the functional requirements above, e.g., if one of your requirements is “user registration” then one of the screens listed in this section should show a registration page.</w:t>
-      </w:r>
-    </w:p>
-    <w:p>
+        <w:t xml:space="preserve">WIP </w:t>
+      </w:r>
       <w:r>
         <w:t>Logo</w:t>
       </w:r>
@@ -5050,10 +5120,58 @@
     </w:p>
     <w:p>
       <w:r>
-        <w:t>Initial menu</w:t>
-      </w:r>
-    </w:p>
-    <w:p/>
+        <w:t>VR Games have minimal User Interface elements aside from the world around them, so most UI will come in the form of small popups that show the progression of a process, or the patience of a customer:</w:t>
+      </w:r>
+    </w:p>
+    <w:p>
+      <w:r>
+        <w:rPr>
+          <w:noProof/>
+        </w:rPr>
+        <w:lastRenderedPageBreak/>
+        <w:drawing>
+          <wp:inline distT="0" distB="0" distL="0" distR="0" wp14:anchorId="65D9633D" wp14:editId="1890FA76">
+            <wp:extent cx="5486400" cy="5454650"/>
+            <wp:effectExtent l="0" t="0" r="0" b="0"/>
+            <wp:docPr id="3" name="Picture 3" descr="Diagram&#10;&#10;Description automatically generated with low confidence"/>
+            <wp:cNvGraphicFramePr>
+              <a:graphicFrameLocks xmlns:a="http://schemas.openxmlformats.org/drawingml/2006/main" noChangeAspect="1"/>
+            </wp:cNvGraphicFramePr>
+            <a:graphic xmlns:a="http://schemas.openxmlformats.org/drawingml/2006/main">
+              <a:graphicData uri="http://schemas.openxmlformats.org/drawingml/2006/picture">
+                <pic:pic xmlns:pic="http://schemas.openxmlformats.org/drawingml/2006/picture">
+                  <pic:nvPicPr>
+                    <pic:cNvPr id="3" name="Picture 3" descr="Diagram&#10;&#10;Description automatically generated with low confidence"/>
+                    <pic:cNvPicPr/>
+                  </pic:nvPicPr>
+                  <pic:blipFill>
+                    <a:blip r:embed="rId14">
+                      <a:extLst>
+                        <a:ext uri="{28A0092B-C50C-407E-A947-70E740481C1C}">
+                          <a14:useLocalDpi xmlns:a14="http://schemas.microsoft.com/office/drawing/2010/main" val="0"/>
+                        </a:ext>
+                      </a:extLst>
+                    </a:blip>
+                    <a:stretch>
+                      <a:fillRect/>
+                    </a:stretch>
+                  </pic:blipFill>
+                  <pic:spPr>
+                    <a:xfrm>
+                      <a:off x="0" y="0"/>
+                      <a:ext cx="5486400" cy="5454650"/>
+                    </a:xfrm>
+                    <a:prstGeom prst="rect">
+                      <a:avLst/>
+                    </a:prstGeom>
+                  </pic:spPr>
+                </pic:pic>
+              </a:graphicData>
+            </a:graphic>
+          </wp:inline>
+        </w:drawing>
+      </w:r>
+    </w:p>
     <w:p>
       <w:pPr>
         <w:pStyle w:val="Heading1"/>
@@ -5072,8 +5190,13 @@
         <w:t>high-level</w:t>
       </w:r>
       <w:r>
-        <w:t xml:space="preserve"> architecture diagram to illustrate how the different parts/technologies of your system work together</w:t>
-      </w:r>
+        <w:t xml:space="preserve"> architecture diagram to illustrate how the different parts/technologies of your system work </w:t>
+      </w:r>
+      <w:proofErr w:type="gramStart"/>
+      <w:r>
+        <w:t>together</w:t>
+      </w:r>
+      <w:proofErr w:type="gramEnd"/>
     </w:p>
     <w:p>
       <w:pPr>
@@ -5081,7 +5204,6 @@
       </w:pPr>
       <w:bookmarkStart w:id="23" w:name="_Toc316977416"/>
       <w:r>
-        <w:lastRenderedPageBreak/>
         <w:t xml:space="preserve">System </w:t>
       </w:r>
       <w:r>
@@ -5109,8 +5231,8 @@
     </w:p>
     <w:p/>
     <w:sectPr>
-      <w:headerReference w:type="default" r:id="rId14"/>
-      <w:footerReference w:type="default" r:id="rId15"/>
+      <w:headerReference w:type="default" r:id="rId15"/>
+      <w:footerReference w:type="default" r:id="rId16"/>
       <w:pgSz w:w="12240" w:h="15840"/>
       <w:pgMar w:top="1440" w:right="1800" w:bottom="1440" w:left="1800" w:header="720" w:footer="720" w:gutter="0"/>
       <w:pgNumType w:start="0"/>
@@ -10719,12 +10841,55 @@
 </file>
 
 <file path=customXml/item2.xml><?xml version="1.0" encoding="utf-8"?>
-<?mso-contentType ?>
-<FormTemplates xmlns="http://schemas.microsoft.com/sharepoint/v3/contenttype/forms">
-  <Display>DocumentLibraryForm</Display>
-  <Edit>DocumentLibraryForm</Edit>
-  <New>DocumentLibraryForm</New>
-</FormTemplates>
+<p:properties xmlns:p="http://schemas.microsoft.com/office/2006/metadata/properties" xmlns:xsi="http://www.w3.org/2001/XMLSchema-instance" xmlns:pc="http://schemas.microsoft.com/office/infopath/2007/PartnerControls">
+  <documentManagement>
+    <Teams_Channel_Section_Location xmlns="ac56161a-35a2-4bac-99b6-8739237dc4f6" xsi:nil="true"/>
+    <Invited_Students xmlns="ac56161a-35a2-4bac-99b6-8739237dc4f6" xsi:nil="true"/>
+    <Distribution_Groups xmlns="ac56161a-35a2-4bac-99b6-8739237dc4f6" xsi:nil="true"/>
+    <Math_Settings xmlns="ac56161a-35a2-4bac-99b6-8739237dc4f6" xsi:nil="true"/>
+    <FolderType xmlns="ac56161a-35a2-4bac-99b6-8739237dc4f6" xsi:nil="true"/>
+    <Teachers xmlns="ac56161a-35a2-4bac-99b6-8739237dc4f6">
+      <UserInfo>
+        <DisplayName/>
+        <AccountId xsi:nil="true"/>
+        <AccountType/>
+      </UserInfo>
+    </Teachers>
+    <Student_Groups xmlns="ac56161a-35a2-4bac-99b6-8739237dc4f6">
+      <UserInfo>
+        <DisplayName/>
+        <AccountId xsi:nil="true"/>
+        <AccountType/>
+      </UserInfo>
+    </Student_Groups>
+    <Self_Registration_Enabled xmlns="ac56161a-35a2-4bac-99b6-8739237dc4f6" xsi:nil="true"/>
+    <CultureName xmlns="ac56161a-35a2-4bac-99b6-8739237dc4f6" xsi:nil="true"/>
+    <Students xmlns="ac56161a-35a2-4bac-99b6-8739237dc4f6">
+      <UserInfo>
+        <DisplayName/>
+        <AccountId xsi:nil="true"/>
+        <AccountType/>
+      </UserInfo>
+    </Students>
+    <Is_Collaboration_Space_Locked xmlns="ac56161a-35a2-4bac-99b6-8739237dc4f6" xsi:nil="true"/>
+    <LMS_Mappings xmlns="ac56161a-35a2-4bac-99b6-8739237dc4f6" xsi:nil="true"/>
+    <IsNotebookLocked xmlns="ac56161a-35a2-4bac-99b6-8739237dc4f6" xsi:nil="true"/>
+    <Owner xmlns="ac56161a-35a2-4bac-99b6-8739237dc4f6">
+      <UserInfo>
+        <DisplayName/>
+        <AccountId xsi:nil="true"/>
+        <AccountType/>
+      </UserInfo>
+    </Owner>
+    <Has_Teacher_Only_SectionGroup xmlns="ac56161a-35a2-4bac-99b6-8739237dc4f6" xsi:nil="true"/>
+    <DefaultSectionNames xmlns="ac56161a-35a2-4bac-99b6-8739237dc4f6" xsi:nil="true"/>
+    <AppVersion xmlns="ac56161a-35a2-4bac-99b6-8739237dc4f6" xsi:nil="true"/>
+    <TeamsChannelId xmlns="ac56161a-35a2-4bac-99b6-8739237dc4f6" xsi:nil="true"/>
+    <Invited_Teachers xmlns="ac56161a-35a2-4bac-99b6-8739237dc4f6" xsi:nil="true"/>
+    <NotebookType xmlns="ac56161a-35a2-4bac-99b6-8739237dc4f6" xsi:nil="true"/>
+    <Templates xmlns="ac56161a-35a2-4bac-99b6-8739237dc4f6" xsi:nil="true"/>
+  </documentManagement>
+</p:properties>
 </file>
 
 <file path=customXml/item3.xml><?xml version="1.0" encoding="utf-8"?>
@@ -11145,55 +11310,12 @@
 </file>
 
 <file path=customXml/item4.xml><?xml version="1.0" encoding="utf-8"?>
-<p:properties xmlns:p="http://schemas.microsoft.com/office/2006/metadata/properties" xmlns:xsi="http://www.w3.org/2001/XMLSchema-instance" xmlns:pc="http://schemas.microsoft.com/office/infopath/2007/PartnerControls">
-  <documentManagement>
-    <Teams_Channel_Section_Location xmlns="ac56161a-35a2-4bac-99b6-8739237dc4f6" xsi:nil="true"/>
-    <Invited_Students xmlns="ac56161a-35a2-4bac-99b6-8739237dc4f6" xsi:nil="true"/>
-    <Distribution_Groups xmlns="ac56161a-35a2-4bac-99b6-8739237dc4f6" xsi:nil="true"/>
-    <Math_Settings xmlns="ac56161a-35a2-4bac-99b6-8739237dc4f6" xsi:nil="true"/>
-    <FolderType xmlns="ac56161a-35a2-4bac-99b6-8739237dc4f6" xsi:nil="true"/>
-    <Teachers xmlns="ac56161a-35a2-4bac-99b6-8739237dc4f6">
-      <UserInfo>
-        <DisplayName/>
-        <AccountId xsi:nil="true"/>
-        <AccountType/>
-      </UserInfo>
-    </Teachers>
-    <Student_Groups xmlns="ac56161a-35a2-4bac-99b6-8739237dc4f6">
-      <UserInfo>
-        <DisplayName/>
-        <AccountId xsi:nil="true"/>
-        <AccountType/>
-      </UserInfo>
-    </Student_Groups>
-    <Self_Registration_Enabled xmlns="ac56161a-35a2-4bac-99b6-8739237dc4f6" xsi:nil="true"/>
-    <CultureName xmlns="ac56161a-35a2-4bac-99b6-8739237dc4f6" xsi:nil="true"/>
-    <Students xmlns="ac56161a-35a2-4bac-99b6-8739237dc4f6">
-      <UserInfo>
-        <DisplayName/>
-        <AccountId xsi:nil="true"/>
-        <AccountType/>
-      </UserInfo>
-    </Students>
-    <Is_Collaboration_Space_Locked xmlns="ac56161a-35a2-4bac-99b6-8739237dc4f6" xsi:nil="true"/>
-    <LMS_Mappings xmlns="ac56161a-35a2-4bac-99b6-8739237dc4f6" xsi:nil="true"/>
-    <IsNotebookLocked xmlns="ac56161a-35a2-4bac-99b6-8739237dc4f6" xsi:nil="true"/>
-    <Owner xmlns="ac56161a-35a2-4bac-99b6-8739237dc4f6">
-      <UserInfo>
-        <DisplayName/>
-        <AccountId xsi:nil="true"/>
-        <AccountType/>
-      </UserInfo>
-    </Owner>
-    <Has_Teacher_Only_SectionGroup xmlns="ac56161a-35a2-4bac-99b6-8739237dc4f6" xsi:nil="true"/>
-    <DefaultSectionNames xmlns="ac56161a-35a2-4bac-99b6-8739237dc4f6" xsi:nil="true"/>
-    <AppVersion xmlns="ac56161a-35a2-4bac-99b6-8739237dc4f6" xsi:nil="true"/>
-    <TeamsChannelId xmlns="ac56161a-35a2-4bac-99b6-8739237dc4f6" xsi:nil="true"/>
-    <Invited_Teachers xmlns="ac56161a-35a2-4bac-99b6-8739237dc4f6" xsi:nil="true"/>
-    <NotebookType xmlns="ac56161a-35a2-4bac-99b6-8739237dc4f6" xsi:nil="true"/>
-    <Templates xmlns="ac56161a-35a2-4bac-99b6-8739237dc4f6" xsi:nil="true"/>
-  </documentManagement>
-</p:properties>
+<?mso-contentType ?>
+<FormTemplates xmlns="http://schemas.microsoft.com/sharepoint/v3/contenttype/forms">
+  <Display>DocumentLibraryForm</Display>
+  <Edit>DocumentLibraryForm</Edit>
+  <New>DocumentLibraryForm</New>
+</FormTemplates>
 </file>
 
 <file path=customXml/itemProps1.xml><?xml version="1.0" encoding="utf-8"?>
@@ -11205,9 +11327,11 @@
 </file>
 
 <file path=customXml/itemProps2.xml><?xml version="1.0" encoding="utf-8"?>
-<ds:datastoreItem xmlns:ds="http://schemas.openxmlformats.org/officeDocument/2006/customXml" ds:itemID="{BD0BEC67-B71D-4AA0-90D4-EB17F80E8D33}">
+<ds:datastoreItem xmlns:ds="http://schemas.openxmlformats.org/officeDocument/2006/customXml" ds:itemID="{C1C8246D-B576-4E67-B19C-D74045E283FF}">
   <ds:schemaRefs>
-    <ds:schemaRef ds:uri="http://schemas.microsoft.com/sharepoint/v3/contenttype/forms"/>
+    <ds:schemaRef ds:uri="http://schemas.microsoft.com/office/2006/metadata/properties"/>
+    <ds:schemaRef ds:uri="http://schemas.microsoft.com/office/infopath/2007/PartnerControls"/>
+    <ds:schemaRef ds:uri="ac56161a-35a2-4bac-99b6-8739237dc4f6"/>
   </ds:schemaRefs>
 </ds:datastoreItem>
 </file>
@@ -11232,11 +11356,9 @@
 </file>
 
 <file path=customXml/itemProps4.xml><?xml version="1.0" encoding="utf-8"?>
-<ds:datastoreItem xmlns:ds="http://schemas.openxmlformats.org/officeDocument/2006/customXml" ds:itemID="{C1C8246D-B576-4E67-B19C-D74045E283FF}">
+<ds:datastoreItem xmlns:ds="http://schemas.openxmlformats.org/officeDocument/2006/customXml" ds:itemID="{BD0BEC67-B71D-4AA0-90D4-EB17F80E8D33}">
   <ds:schemaRefs>
-    <ds:schemaRef ds:uri="http://schemas.microsoft.com/office/2006/metadata/properties"/>
-    <ds:schemaRef ds:uri="http://schemas.microsoft.com/office/infopath/2007/PartnerControls"/>
-    <ds:schemaRef ds:uri="ac56161a-35a2-4bac-99b6-8739237dc4f6"/>
+    <ds:schemaRef ds:uri="http://schemas.microsoft.com/sharepoint/v3/contenttype/forms"/>
   </ds:schemaRefs>
 </ds:datastoreItem>
 </file>
</xml_diff>

<commit_message>
Update Group 2 -Requirements Specification.docx
</commit_message>
<xml_diff>
--- a/External/Documentation/Group 2 -Requirements Specification.docx
+++ b/External/Documentation/Group 2 -Requirements Specification.docx
@@ -161,6 +161,7 @@
                   <w:dataBinding w:prefixMappings="xmlns:ns0='http://schemas.openxmlformats.org/package/2006/metadata/core-properties' xmlns:ns1='http://purl.org/dc/elements/1.1/'" w:xpath="/ns0:coreProperties[1]/ns1:title[1]" w:storeItemID="{6C3C8BC8-F283-45AE-878A-BAB7291924A1}"/>
                   <w:text/>
                 </w:sdtPr>
+                <w:sdtEndPr/>
                 <w:sdtContent>
                   <w:p>
                     <w:pPr>
@@ -199,6 +200,7 @@
                 <w:dataBinding w:prefixMappings="xmlns:ns0='http://schemas.openxmlformats.org/package/2006/metadata/core-properties' xmlns:ns1='http://purl.org/dc/elements/1.1/'" w:xpath="/ns0:coreProperties[1]/ns1:subject[1]" w:storeItemID="{6C3C8BC8-F283-45AE-878A-BAB7291924A1}"/>
                 <w:text/>
               </w:sdtPr>
+              <w:sdtEndPr/>
               <w:sdtContent>
                 <w:tc>
                   <w:tcPr>
@@ -261,6 +263,7 @@
                   <w:dataBinding w:prefixMappings="xmlns:ns0='http://schemas.openxmlformats.org/package/2006/metadata/core-properties' xmlns:ns1='http://purl.org/dc/elements/1.1/'" w:xpath="/ns0:coreProperties[1]/ns1:creator[1]" w:storeItemID="{6C3C8BC8-F283-45AE-878A-BAB7291924A1}"/>
                   <w:text/>
                 </w:sdtPr>
+                <w:sdtEndPr/>
                 <w:sdtContent>
                   <w:p>
                     <w:pPr>
@@ -324,6 +327,7 @@
                     <w:calendar w:val="gregorian"/>
                   </w:date>
                 </w:sdtPr>
+                <w:sdtEndPr/>
                 <w:sdtContent>
                   <w:p>
                     <w:pPr>
@@ -3068,21 +3072,7 @@
         <w:rPr>
           <w:lang w:val="en-GB"/>
         </w:rPr>
-        <w:t xml:space="preserve">Th goals which we are envisioning for this project include modifying Unity’s VR system to suit our game e.g., holding and picking up things. Our deliverables for this project include an initial project proposal, a requirements specification, a mid-point presentation ending with a final software presentation, Report, </w:t>
-      </w:r>
-      <w:proofErr w:type="gramStart"/>
-      <w:r>
-        <w:rPr>
-          <w:lang w:val="en-GB"/>
-        </w:rPr>
-        <w:t>Application</w:t>
-      </w:r>
-      <w:proofErr w:type="gramEnd"/>
-      <w:r>
-        <w:rPr>
-          <w:lang w:val="en-GB"/>
-        </w:rPr>
-        <w:t xml:space="preserve"> and evidence of communication. </w:t>
+        <w:t xml:space="preserve">Th goals which we are envisioning for this project include modifying Unity’s VR system to suit our game e.g., holding and picking up things. Our deliverables for this project include an initial project proposal, a requirements specification, a mid-point presentation ending with a final software presentation, Report, Application and evidence of communication. </w:t>
       </w:r>
     </w:p>
     <w:p>
@@ -3803,13 +3793,8 @@
         <w:t xml:space="preserve"> menu when the </w:t>
       </w:r>
       <w:r>
-        <w:t xml:space="preserve">game is started </w:t>
-      </w:r>
-      <w:proofErr w:type="gramStart"/>
-      <w:r>
-        <w:t>up</w:t>
-      </w:r>
-      <w:proofErr w:type="gramEnd"/>
+        <w:t>game is started up</w:t>
+      </w:r>
     </w:p>
     <w:p>
       <w:pPr>
@@ -5012,48 +4997,30 @@
         <w:rPr>
           <w:lang w:val="en-GB"/>
         </w:rPr>
-        <w:t xml:space="preserve">, they should be able to </w:t>
-      </w:r>
-      <w:proofErr w:type="gramStart"/>
-      <w:r>
-        <w:rPr>
-          <w:lang w:val="en-GB"/>
-        </w:rPr>
-        <w:t>access it at all times</w:t>
-      </w:r>
-      <w:proofErr w:type="gramEnd"/>
-      <w:r>
-        <w:rPr>
-          <w:lang w:val="en-GB"/>
-        </w:rPr>
-        <w:t>.</w:t>
+        <w:t>, they should be able to access it at all times.</w:t>
       </w:r>
     </w:p>
     <w:p>
       <w:pPr>
         <w:pStyle w:val="Heading3"/>
-        <w:rPr>
-          <w:lang w:val="en-GB"/>
-        </w:rPr>
-      </w:pPr>
-      <w:bookmarkStart w:id="20" w:name="_Toc316977413"/>
-      <w:r>
-        <w:rPr>
-          <w:lang w:val="en-GB"/>
-        </w:rPr>
-        <w:t>Resource utilization requirement</w:t>
+        <w:numPr>
+          <w:ilvl w:val="0"/>
+          <w:numId w:val="0"/>
+        </w:numPr>
+        <w:rPr>
+          <w:lang w:val="en-GB"/>
+        </w:rPr>
+      </w:pPr>
+    </w:p>
+    <w:p>
+      <w:pPr>
+        <w:pStyle w:val="Heading1"/>
+      </w:pPr>
+      <w:bookmarkStart w:id="20" w:name="_Toc316977414"/>
+      <w:r>
+        <w:t>GUI</w:t>
       </w:r>
       <w:bookmarkEnd w:id="20"/>
-    </w:p>
-    <w:p>
-      <w:pPr>
-        <w:pStyle w:val="Heading1"/>
-      </w:pPr>
-      <w:bookmarkStart w:id="21" w:name="_Toc316977414"/>
-      <w:r>
-        <w:t>GUI</w:t>
-      </w:r>
-      <w:bookmarkEnd w:id="21"/>
     </w:p>
     <w:p>
       <w:r>
@@ -5176,43 +5143,38 @@
       <w:pPr>
         <w:pStyle w:val="Heading1"/>
       </w:pPr>
-      <w:bookmarkStart w:id="22" w:name="_Toc316977415"/>
+      <w:bookmarkStart w:id="21" w:name="_Toc316977415"/>
       <w:r>
         <w:t>System Architecture</w:t>
       </w:r>
+      <w:bookmarkEnd w:id="21"/>
+    </w:p>
+    <w:p>
+      <w:r>
+        <w:t xml:space="preserve">Provide a </w:t>
+      </w:r>
+      <w:r>
+        <w:t>high-level</w:t>
+      </w:r>
+      <w:r>
+        <w:t xml:space="preserve"> architecture diagram to illustrate how the different parts/technologies of your system work together</w:t>
+      </w:r>
+    </w:p>
+    <w:p>
+      <w:pPr>
+        <w:pStyle w:val="Heading1"/>
+      </w:pPr>
+      <w:bookmarkStart w:id="22" w:name="_Toc316977416"/>
+      <w:r>
+        <w:t xml:space="preserve">System </w:t>
+      </w:r>
+      <w:r>
+        <w:t>E</w:t>
+      </w:r>
+      <w:r>
+        <w:t>volution</w:t>
+      </w:r>
       <w:bookmarkEnd w:id="22"/>
-    </w:p>
-    <w:p>
-      <w:r>
-        <w:t xml:space="preserve">Provide a </w:t>
-      </w:r>
-      <w:r>
-        <w:t>high-level</w:t>
-      </w:r>
-      <w:r>
-        <w:t xml:space="preserve"> architecture diagram to illustrate how the different parts/technologies of your system work </w:t>
-      </w:r>
-      <w:proofErr w:type="gramStart"/>
-      <w:r>
-        <w:t>together</w:t>
-      </w:r>
-      <w:proofErr w:type="gramEnd"/>
-    </w:p>
-    <w:p>
-      <w:pPr>
-        <w:pStyle w:val="Heading1"/>
-      </w:pPr>
-      <w:bookmarkStart w:id="23" w:name="_Toc316977416"/>
-      <w:r>
-        <w:t xml:space="preserve">System </w:t>
-      </w:r>
-      <w:r>
-        <w:t>E</w:t>
-      </w:r>
-      <w:r>
-        <w:t>volution</w:t>
-      </w:r>
-      <w:bookmarkEnd w:id="23"/>
     </w:p>
     <w:p>
       <w:r>
@@ -10893,6 +10855,15 @@
 </file>
 
 <file path=customXml/item3.xml><?xml version="1.0" encoding="utf-8"?>
+<?mso-contentType ?>
+<FormTemplates xmlns="http://schemas.microsoft.com/sharepoint/v3/contenttype/forms">
+  <Display>DocumentLibraryForm</Display>
+  <Edit>DocumentLibraryForm</Edit>
+  <New>DocumentLibraryForm</New>
+</FormTemplates>
+</file>
+
+<file path=customXml/item4.xml><?xml version="1.0" encoding="utf-8"?>
 <ct:contentTypeSchema xmlns:ct="http://schemas.microsoft.com/office/2006/metadata/contentType" xmlns:ma="http://schemas.microsoft.com/office/2006/metadata/properties/metaAttributes" ct:_="" ma:_="" ma:contentTypeName="Document" ma:contentTypeID="0x0101003EE04D916D7611488AA759BAA9A37716" ma:contentTypeVersion="34" ma:contentTypeDescription="Create a new document." ma:contentTypeScope="" ma:versionID="da43fd5ae1f7ae53ffd28d894363bfb4">
   <xsd:schema xmlns:xsd="http://www.w3.org/2001/XMLSchema" xmlns:xs="http://www.w3.org/2001/XMLSchema" xmlns:p="http://schemas.microsoft.com/office/2006/metadata/properties" xmlns:ns3="05ee331b-510f-4173-a5cc-a06d55a316fd" xmlns:ns4="ac56161a-35a2-4bac-99b6-8739237dc4f6" targetNamespace="http://schemas.microsoft.com/office/2006/metadata/properties" ma:root="true" ma:fieldsID="0e753ad016b352eaafbd0268c41c2a23" ns3:_="" ns4:_="">
     <xsd:import namespace="05ee331b-510f-4173-a5cc-a06d55a316fd"/>
@@ -11309,15 +11280,6 @@
 </ct:contentTypeSchema>
 </file>
 
-<file path=customXml/item4.xml><?xml version="1.0" encoding="utf-8"?>
-<?mso-contentType ?>
-<FormTemplates xmlns="http://schemas.microsoft.com/sharepoint/v3/contenttype/forms">
-  <Display>DocumentLibraryForm</Display>
-  <Edit>DocumentLibraryForm</Edit>
-  <New>DocumentLibraryForm</New>
-</FormTemplates>
-</file>
-
 <file path=customXml/itemProps1.xml><?xml version="1.0" encoding="utf-8"?>
 <ds:datastoreItem xmlns:ds="http://schemas.openxmlformats.org/officeDocument/2006/customXml" ds:itemID="{55AF091B-3C7A-41E3-B477-F2FDAA23CFDA}">
   <ds:schemaRefs>
@@ -11337,6 +11299,14 @@
 </file>
 
 <file path=customXml/itemProps3.xml><?xml version="1.0" encoding="utf-8"?>
+<ds:datastoreItem xmlns:ds="http://schemas.openxmlformats.org/officeDocument/2006/customXml" ds:itemID="{BD0BEC67-B71D-4AA0-90D4-EB17F80E8D33}">
+  <ds:schemaRefs>
+    <ds:schemaRef ds:uri="http://schemas.microsoft.com/sharepoint/v3/contenttype/forms"/>
+  </ds:schemaRefs>
+</ds:datastoreItem>
+</file>
+
+<file path=customXml/itemProps4.xml><?xml version="1.0" encoding="utf-8"?>
 <ds:datastoreItem xmlns:ds="http://schemas.openxmlformats.org/officeDocument/2006/customXml" ds:itemID="{D8A1CF41-9C82-4BAE-958A-5AA485FCC768}">
   <ds:schemaRefs>
     <ds:schemaRef ds:uri="http://schemas.microsoft.com/office/2006/metadata/contentType"/>
@@ -11353,12 +11323,4 @@
     <ds:schemaRef ds:uri="http://schemas.microsoft.com/internal/obd"/>
   </ds:schemaRefs>
 </ds:datastoreItem>
-</file>
-
-<file path=customXml/itemProps4.xml><?xml version="1.0" encoding="utf-8"?>
-<ds:datastoreItem xmlns:ds="http://schemas.openxmlformats.org/officeDocument/2006/customXml" ds:itemID="{BD0BEC67-B71D-4AA0-90D4-EB17F80E8D33}">
-  <ds:schemaRefs>
-    <ds:schemaRef ds:uri="http://schemas.microsoft.com/sharepoint/v3/contenttype/forms"/>
-  </ds:schemaRefs>
-</ds:datastoreItem>
 </file>
</xml_diff>